<commit_message>
working for 1-1 job to applications
</commit_message>
<xml_diff>
--- a/kedro-hr-crew-workflow/data/reports/hr_report.docx
+++ b/kedro-hr-crew-workflow/data/reports/hr_report.docx
@@ -191,7 +191,7 @@
         <w:pStyle w:val="ListBullet"/>
       </w:pPr>
       <w:r>
-        <w:t>Bachelor's degree not strongly supported</w:t>
+        <w:t>Bachelor's degree not strongly evidenced</w:t>
       </w:r>
     </w:p>
     <w:p>
@@ -224,7 +224,7 @@
         <w:pStyle w:val="ListBullet"/>
       </w:pPr>
       <w:r>
-        <w:t>⚠️ Weak educational background support</w:t>
+        <w:t>⚠️ Weak evidence of formal education in a relevant field</w:t>
       </w:r>
     </w:p>
     <w:p/>
@@ -537,7 +537,7 @@
         <w:pStyle w:val="ListBullet"/>
       </w:pPr>
       <w:r>
-        <w:t>Verify educational qualifications and consider additional certifications</w:t>
+        <w:t>Verify educational qualifications more thoroughly</w:t>
       </w:r>
     </w:p>
     <w:p/>

</xml_diff>

<commit_message>
final run test for 1-1
</commit_message>
<xml_diff>
--- a/kedro-hr-crew-workflow/data/reports/hr_report.docx
+++ b/kedro-hr-crew-workflow/data/reports/hr_report.docx
@@ -150,7 +150,7 @@
         <w:pStyle w:val="ListBullet"/>
       </w:pPr>
       <w:r>
-        <w:t>Strong proficiency in Python, Java, or Go</w:t>
+        <w:t>Strong proficiency in Python, Java, or Go.</w:t>
       </w:r>
     </w:p>
     <w:p>
@@ -158,7 +158,7 @@
         <w:pStyle w:val="ListBullet"/>
       </w:pPr>
       <w:r>
-        <w:t>Solid understanding of relational databases (PostgreSQL, MySQL) and NoSQL databases (MongoDB, Redis)</w:t>
+        <w:t>Solid understanding of relational databases (PostgreSQL, MySQL) and NoSQL databases (MongoDB, Redis).</w:t>
       </w:r>
     </w:p>
     <w:p>
@@ -166,7 +166,7 @@
         <w:pStyle w:val="ListBullet"/>
       </w:pPr>
       <w:r>
-        <w:t>Knowledge of containerization technologies (Docker, Kubernetes)</w:t>
+        <w:t>Knowledge of containerization technologies (Docker, Kubernetes).</w:t>
       </w:r>
     </w:p>
     <w:p/>
@@ -183,7 +183,7 @@
         <w:pStyle w:val="ListBullet"/>
       </w:pPr>
       <w:r>
-        <w:t>Lacks experience with version control systems (Git) and CI/CD pipelines</w:t>
+        <w:t>Experience with version control systems (Git) and CI/CD pipelines is only partially met.</w:t>
       </w:r>
     </w:p>
     <w:p>
@@ -191,7 +191,7 @@
         <w:pStyle w:val="ListBullet"/>
       </w:pPr>
       <w:r>
-        <w:t>Does not fully meet the requirement for a Bachelor's degree in Computer Science, Engineering, or related field</w:t>
+        <w:t>Bachelor's degree in Computer Science, Engineering, or related field is only partially met.</w:t>
       </w:r>
     </w:p>
     <w:p>
@@ -199,24 +199,7 @@
         <w:pStyle w:val="ListBullet"/>
       </w:pPr>
       <w:r>
-        <w:t>Missing some must-have requirements related to system design patterns and best practices</w:t>
-      </w:r>
-    </w:p>
-    <w:p/>
-    <w:p>
-      <w:pPr>
-        <w:pStyle w:val="Heading1"/>
-      </w:pPr>
-      <w:r>
-        <w:t>Risk Flags</w:t>
-      </w:r>
-    </w:p>
-    <w:p>
-      <w:pPr>
-        <w:pStyle w:val="ListBullet"/>
-      </w:pPr>
-      <w:r>
-        <w:t>⚠️ Match score below 60 indicates potential concerns with overall qualifications</w:t>
+        <w:t>Knowledge of system design patterns and best practices is a nice-to-have and not a must-have.</w:t>
       </w:r>
     </w:p>
     <w:p/>
@@ -521,7 +504,7 @@
         <w:pStyle w:val="ListBullet"/>
       </w:pPr>
       <w:r>
-        <w:t>Consider a technical interview to assess practical skills</w:t>
+        <w:t>Consider additional technical assessments to evaluate proficiency in version control and CI/CD.</w:t>
       </w:r>
     </w:p>
     <w:p>
@@ -529,7 +512,7 @@
         <w:pStyle w:val="ListBullet"/>
       </w:pPr>
       <w:r>
-        <w:t>Evaluate the candidate's experience with CI/CD pipelines in detail</w:t>
+        <w:t>Review educational qualifications to ensure they meet the job requirements.</w:t>
       </w:r>
     </w:p>
     <w:p>
@@ -537,7 +520,7 @@
         <w:pStyle w:val="ListBullet"/>
       </w:pPr>
       <w:r>
-        <w:t>Verify educational qualifications to ensure they meet the job requirements</w:t>
+        <w:t>Assess the candidate's experience with system design patterns during the interview.</w:t>
       </w:r>
     </w:p>
     <w:p/>

</xml_diff>